<commit_message>
Update Redes: Update Atividade.docx and .pdf
</commit_message>
<xml_diff>
--- a/Redes de Computadores/Atividade 01/Atividade 01.docx
+++ b/Redes de Computadores/Atividade 01/Atividade 01.docx
@@ -15,16 +15,16 @@
           <wp:inline distB="19050" distT="19050" distL="19050" distR="19050">
             <wp:extent cx="1209675" cy="1924050"/>
             <wp:effectExtent b="0" l="0" r="0" t="0"/>
-            <wp:docPr id="2" name="image2.png"/>
+            <wp:docPr id="9" name="image5.png"/>
             <a:graphic>
               <a:graphicData uri="http://schemas.openxmlformats.org/drawingml/2006/picture">
                 <pic:pic>
                   <pic:nvPicPr>
-                    <pic:cNvPr id="0" name="image2.png"/>
+                    <pic:cNvPr id="0" name="image5.png"/>
                     <pic:cNvPicPr preferRelativeResize="0"/>
                   </pic:nvPicPr>
                   <pic:blipFill>
-                    <a:blip r:embed="rId6"/>
+                    <a:blip r:embed="rId7"/>
                     <a:srcRect b="0" l="0" r="0" t="0"/>
                     <a:stretch>
                       <a:fillRect/>
@@ -53,208 +53,553 @@
     <w:p>
       <w:pPr>
         <w:widowControl w:val="0"/>
-        <w:spacing w:before="417.79052734375" w:line="428.39999198913574" w:lineRule="auto"/>
-        <w:ind w:left="1847.8152465820312" w:right="1848.355712890625" w:firstLine="0"/>
-        <w:jc w:val="center"/>
-        <w:rPr>
-          <w:sz w:val="26"/>
-          <w:szCs w:val="26"/>
-        </w:rPr>
-      </w:pPr>
-      <w:r>
-        <w:rPr>
-          <w:sz w:val="26"/>
-          <w:szCs w:val="26"/>
-          <w:highlight w:val="white"/>
+        <w:spacing w:line="240" w:lineRule="auto"/>
+        <w:jc w:val="center"/>
+        <w:rPr/>
+      </w:pPr>
+      <w:r>
+        <w:rPr>
+          <w:rtl w:val="0"/>
+        </w:rPr>
+      </w:r>
+    </w:p>
+    <w:p>
+      <w:pPr>
+        <w:widowControl w:val="0"/>
+        <w:spacing w:line="240" w:lineRule="auto"/>
+        <w:jc w:val="center"/>
+        <w:rPr>
+          <w:sz w:val="28"/>
+          <w:szCs w:val="28"/>
+        </w:rPr>
+      </w:pPr>
+      <w:r>
+        <w:rPr>
+          <w:sz w:val="28"/>
+          <w:szCs w:val="28"/>
           <w:rtl w:val="0"/>
         </w:rPr>
         <w:t xml:space="preserve">UNIVERSIDADE ESTADUAL DA PARAÍBA</w:t>
       </w:r>
-      <w:r>
-        <w:rPr>
-          <w:sz w:val="26"/>
-          <w:szCs w:val="26"/>
-          <w:rtl w:val="0"/>
-        </w:rPr>
-        <w:t xml:space="preserve"> </w:t>
-      </w:r>
-      <w:r>
-        <w:rPr>
-          <w:sz w:val="26"/>
-          <w:szCs w:val="26"/>
-          <w:highlight w:val="white"/>
+    </w:p>
+    <w:p>
+      <w:pPr>
+        <w:widowControl w:val="0"/>
+        <w:spacing w:line="240" w:lineRule="auto"/>
+        <w:jc w:val="center"/>
+        <w:rPr>
+          <w:sz w:val="28"/>
+          <w:szCs w:val="28"/>
+        </w:rPr>
+      </w:pPr>
+      <w:r>
+        <w:rPr>
+          <w:sz w:val="28"/>
+          <w:szCs w:val="28"/>
           <w:rtl w:val="0"/>
         </w:rPr>
         <w:t xml:space="preserve">CENTRO DE CIÊNCIAS E TECNOLOGIA</w:t>
       </w:r>
-      <w:r>
-        <w:rPr>
-          <w:sz w:val="26"/>
-          <w:szCs w:val="26"/>
-          <w:rtl w:val="0"/>
-        </w:rPr>
-        <w:t xml:space="preserve"> </w:t>
-      </w:r>
-      <w:r>
-        <w:rPr>
-          <w:sz w:val="26"/>
-          <w:szCs w:val="26"/>
-          <w:highlight w:val="white"/>
+    </w:p>
+    <w:p>
+      <w:pPr>
+        <w:widowControl w:val="0"/>
+        <w:spacing w:line="240" w:lineRule="auto"/>
+        <w:jc w:val="center"/>
+        <w:rPr>
+          <w:sz w:val="28"/>
+          <w:szCs w:val="28"/>
+        </w:rPr>
+      </w:pPr>
+      <w:r>
+        <w:rPr>
+          <w:sz w:val="28"/>
+          <w:szCs w:val="28"/>
           <w:rtl w:val="0"/>
         </w:rPr>
         <w:t xml:space="preserve">CIÊNCIA DA COMPUTAÇÃO</w:t>
       </w:r>
-      <w:r>
-        <w:rPr>
-          <w:sz w:val="26"/>
-          <w:szCs w:val="26"/>
-          <w:rtl w:val="0"/>
-        </w:rPr>
-        <w:t xml:space="preserve"> </w:t>
-      </w:r>
-    </w:p>
-    <w:p>
-      <w:pPr>
-        <w:widowControl w:val="0"/>
-        <w:spacing w:before="1853.43994140625" w:line="428.39999198913574" w:lineRule="auto"/>
-        <w:ind w:left="2181.6146850585938" w:right="2172.2930908203125" w:firstLine="0"/>
-        <w:jc w:val="center"/>
-        <w:rPr>
-          <w:sz w:val="26"/>
-          <w:szCs w:val="26"/>
-        </w:rPr>
-      </w:pPr>
-      <w:r>
-        <w:rPr>
-          <w:sz w:val="26"/>
-          <w:szCs w:val="26"/>
-          <w:highlight w:val="white"/>
+    </w:p>
+    <w:p>
+      <w:pPr>
+        <w:widowControl w:val="0"/>
+        <w:spacing w:line="240" w:lineRule="auto"/>
+        <w:jc w:val="center"/>
+        <w:rPr>
+          <w:sz w:val="28"/>
+          <w:szCs w:val="28"/>
+        </w:rPr>
+      </w:pPr>
+      <w:r>
+        <w:rPr>
+          <w:rtl w:val="0"/>
+        </w:rPr>
+      </w:r>
+    </w:p>
+    <w:p>
+      <w:pPr>
+        <w:widowControl w:val="0"/>
+        <w:spacing w:line="240" w:lineRule="auto"/>
+        <w:jc w:val="center"/>
+        <w:rPr>
+          <w:sz w:val="28"/>
+          <w:szCs w:val="28"/>
+        </w:rPr>
+      </w:pPr>
+      <w:r>
+        <w:rPr>
+          <w:rtl w:val="0"/>
+        </w:rPr>
+      </w:r>
+    </w:p>
+    <w:p>
+      <w:pPr>
+        <w:widowControl w:val="0"/>
+        <w:spacing w:line="240" w:lineRule="auto"/>
+        <w:jc w:val="center"/>
+        <w:rPr>
+          <w:sz w:val="28"/>
+          <w:szCs w:val="28"/>
+        </w:rPr>
+      </w:pPr>
+      <w:r>
+        <w:rPr>
+          <w:rtl w:val="0"/>
+        </w:rPr>
+      </w:r>
+    </w:p>
+    <w:p>
+      <w:pPr>
+        <w:widowControl w:val="0"/>
+        <w:spacing w:line="240" w:lineRule="auto"/>
+        <w:jc w:val="center"/>
+        <w:rPr>
+          <w:sz w:val="28"/>
+          <w:szCs w:val="28"/>
+        </w:rPr>
+      </w:pPr>
+      <w:r>
+        <w:rPr>
+          <w:rtl w:val="0"/>
+        </w:rPr>
+      </w:r>
+    </w:p>
+    <w:p>
+      <w:pPr>
+        <w:widowControl w:val="0"/>
+        <w:spacing w:line="240" w:lineRule="auto"/>
+        <w:jc w:val="center"/>
+        <w:rPr>
+          <w:sz w:val="28"/>
+          <w:szCs w:val="28"/>
+        </w:rPr>
+      </w:pPr>
+      <w:r>
+        <w:rPr>
+          <w:rtl w:val="0"/>
+        </w:rPr>
+      </w:r>
+    </w:p>
+    <w:p>
+      <w:pPr>
+        <w:widowControl w:val="0"/>
+        <w:spacing w:line="240" w:lineRule="auto"/>
+        <w:jc w:val="center"/>
+        <w:rPr>
+          <w:sz w:val="28"/>
+          <w:szCs w:val="28"/>
+        </w:rPr>
+      </w:pPr>
+      <w:r>
+        <w:rPr>
+          <w:rtl w:val="0"/>
+        </w:rPr>
+      </w:r>
+    </w:p>
+    <w:p>
+      <w:pPr>
+        <w:widowControl w:val="0"/>
+        <w:spacing w:line="240" w:lineRule="auto"/>
+        <w:jc w:val="center"/>
+        <w:rPr>
+          <w:sz w:val="28"/>
+          <w:szCs w:val="28"/>
+        </w:rPr>
+      </w:pPr>
+      <w:r>
+        <w:rPr>
+          <w:sz w:val="28"/>
+          <w:szCs w:val="28"/>
+          <w:rtl w:val="0"/>
+        </w:rPr>
+        <w:t xml:space="preserve">DANIEL XAVIER BRITO DE ARAÚJO</w:t>
+      </w:r>
+    </w:p>
+    <w:p>
+      <w:pPr>
+        <w:widowControl w:val="0"/>
+        <w:spacing w:line="240" w:lineRule="auto"/>
+        <w:jc w:val="center"/>
+        <w:rPr>
+          <w:sz w:val="28"/>
+          <w:szCs w:val="28"/>
+        </w:rPr>
+      </w:pPr>
+      <w:r>
+        <w:rPr>
+          <w:sz w:val="28"/>
+          <w:szCs w:val="28"/>
           <w:rtl w:val="0"/>
         </w:rPr>
         <w:t xml:space="preserve">LUCAS DE LUCENA SIQUEIRA</w:t>
       </w:r>
-      <w:r>
-        <w:rPr>
-          <w:sz w:val="26"/>
-          <w:szCs w:val="26"/>
-          <w:rtl w:val="0"/>
-        </w:rPr>
-        <w:t xml:space="preserve"> </w:t>
-      </w:r>
-      <w:r>
-        <w:rPr>
-          <w:sz w:val="26"/>
-          <w:szCs w:val="26"/>
-          <w:highlight w:val="white"/>
-          <w:rtl w:val="0"/>
-        </w:rPr>
-        <w:t xml:space="preserve">DANIEL XAVIER BRITO DE ARAÚJO</w:t>
-      </w:r>
-      <w:r>
-        <w:rPr>
-          <w:sz w:val="26"/>
-          <w:szCs w:val="26"/>
-          <w:rtl w:val="0"/>
-        </w:rPr>
-        <w:t xml:space="preserve"> </w:t>
-      </w:r>
-    </w:p>
-    <w:p>
-      <w:pPr>
-        <w:widowControl w:val="0"/>
-        <w:spacing w:before="1853.43994140625" w:line="240" w:lineRule="auto"/>
-        <w:jc w:val="center"/>
-        <w:rPr>
-          <w:sz w:val="26"/>
-          <w:szCs w:val="26"/>
-          <w:highlight w:val="white"/>
-        </w:rPr>
-      </w:pPr>
-      <w:r>
-        <w:rPr>
-          <w:sz w:val="26"/>
-          <w:szCs w:val="26"/>
-          <w:highlight w:val="white"/>
-          <w:rtl w:val="0"/>
-        </w:rPr>
-        <w:t xml:space="preserve">Projeto de Redes 1</w:t>
-      </w:r>
-    </w:p>
-    <w:p>
-      <w:pPr>
-        <w:widowControl w:val="0"/>
-        <w:spacing w:before="1853.43994140625" w:line="240" w:lineRule="auto"/>
-        <w:jc w:val="center"/>
-        <w:rPr>
-          <w:sz w:val="26"/>
-          <w:szCs w:val="26"/>
-        </w:rPr>
-      </w:pPr>
-      <w:r>
-        <w:rPr>
-          <w:sz w:val="26"/>
-          <w:szCs w:val="26"/>
-          <w:highlight w:val="white"/>
+    </w:p>
+    <w:p>
+      <w:pPr>
+        <w:widowControl w:val="0"/>
+        <w:spacing w:line="240" w:lineRule="auto"/>
+        <w:jc w:val="center"/>
+        <w:rPr>
+          <w:sz w:val="28"/>
+          <w:szCs w:val="28"/>
+        </w:rPr>
+      </w:pPr>
+      <w:r>
+        <w:rPr>
+          <w:sz w:val="28"/>
+          <w:szCs w:val="28"/>
+          <w:rtl w:val="0"/>
+        </w:rPr>
+        <w:t xml:space="preserve">JOAO VICTOR GOMES BARBOSA</w:t>
+      </w:r>
+    </w:p>
+    <w:p>
+      <w:pPr>
+        <w:widowControl w:val="0"/>
+        <w:spacing w:line="240" w:lineRule="auto"/>
+        <w:jc w:val="center"/>
+        <w:rPr>
+          <w:sz w:val="28"/>
+          <w:szCs w:val="28"/>
+        </w:rPr>
+      </w:pPr>
+      <w:r>
+        <w:rPr>
+          <w:rtl w:val="0"/>
+        </w:rPr>
+      </w:r>
+    </w:p>
+    <w:p>
+      <w:pPr>
+        <w:widowControl w:val="0"/>
+        <w:spacing w:line="240" w:lineRule="auto"/>
+        <w:jc w:val="center"/>
+        <w:rPr>
+          <w:sz w:val="28"/>
+          <w:szCs w:val="28"/>
+        </w:rPr>
+      </w:pPr>
+      <w:r>
+        <w:rPr>
+          <w:rtl w:val="0"/>
+        </w:rPr>
+      </w:r>
+    </w:p>
+    <w:p>
+      <w:pPr>
+        <w:widowControl w:val="0"/>
+        <w:spacing w:line="240" w:lineRule="auto"/>
+        <w:jc w:val="center"/>
+        <w:rPr>
+          <w:sz w:val="28"/>
+          <w:szCs w:val="28"/>
+        </w:rPr>
+      </w:pPr>
+      <w:r>
+        <w:rPr>
+          <w:rtl w:val="0"/>
+        </w:rPr>
+      </w:r>
+    </w:p>
+    <w:p>
+      <w:pPr>
+        <w:widowControl w:val="0"/>
+        <w:spacing w:line="240" w:lineRule="auto"/>
+        <w:jc w:val="center"/>
+        <w:rPr>
+          <w:sz w:val="28"/>
+          <w:szCs w:val="28"/>
+        </w:rPr>
+      </w:pPr>
+      <w:r>
+        <w:rPr>
+          <w:rtl w:val="0"/>
+        </w:rPr>
+      </w:r>
+    </w:p>
+    <w:p>
+      <w:pPr>
+        <w:widowControl w:val="0"/>
+        <w:spacing w:line="240" w:lineRule="auto"/>
+        <w:jc w:val="left"/>
+        <w:rPr>
+          <w:sz w:val="28"/>
+          <w:szCs w:val="28"/>
+        </w:rPr>
+      </w:pPr>
+      <w:r>
+        <w:rPr>
+          <w:rtl w:val="0"/>
+        </w:rPr>
+      </w:r>
+    </w:p>
+    <w:p>
+      <w:pPr>
+        <w:widowControl w:val="0"/>
+        <w:spacing w:line="240" w:lineRule="auto"/>
+        <w:jc w:val="center"/>
+        <w:rPr>
+          <w:sz w:val="28"/>
+          <w:szCs w:val="28"/>
+        </w:rPr>
+      </w:pPr>
+      <w:r>
+        <w:rPr>
+          <w:rtl w:val="0"/>
+        </w:rPr>
+      </w:r>
+    </w:p>
+    <w:p>
+      <w:pPr>
+        <w:widowControl w:val="0"/>
+        <w:spacing w:line="240" w:lineRule="auto"/>
+        <w:jc w:val="center"/>
+        <w:rPr>
+          <w:sz w:val="28"/>
+          <w:szCs w:val="28"/>
+        </w:rPr>
+      </w:pPr>
+      <w:r>
+        <w:rPr>
+          <w:rtl w:val="0"/>
+        </w:rPr>
+      </w:r>
+    </w:p>
+    <w:p>
+      <w:pPr>
+        <w:widowControl w:val="0"/>
+        <w:spacing w:line="240" w:lineRule="auto"/>
+        <w:jc w:val="left"/>
+        <w:rPr>
+          <w:sz w:val="28"/>
+          <w:szCs w:val="28"/>
+        </w:rPr>
+      </w:pPr>
+      <w:r>
+        <w:rPr>
+          <w:rtl w:val="0"/>
+        </w:rPr>
+      </w:r>
+    </w:p>
+    <w:p>
+      <w:pPr>
+        <w:widowControl w:val="0"/>
+        <w:spacing w:line="240" w:lineRule="auto"/>
+        <w:jc w:val="center"/>
+        <w:rPr>
+          <w:sz w:val="28"/>
+          <w:szCs w:val="28"/>
+        </w:rPr>
+      </w:pPr>
+      <w:r>
+        <w:rPr>
+          <w:rtl w:val="0"/>
+        </w:rPr>
+      </w:r>
+    </w:p>
+    <w:p>
+      <w:pPr>
+        <w:widowControl w:val="0"/>
+        <w:spacing w:line="240" w:lineRule="auto"/>
+        <w:jc w:val="center"/>
+        <w:rPr>
+          <w:sz w:val="28"/>
+          <w:szCs w:val="28"/>
+        </w:rPr>
+      </w:pPr>
+      <w:r>
+        <w:rPr>
+          <w:rtl w:val="0"/>
+        </w:rPr>
+      </w:r>
+    </w:p>
+    <w:p>
+      <w:pPr>
+        <w:widowControl w:val="0"/>
+        <w:spacing w:line="240" w:lineRule="auto"/>
+        <w:jc w:val="center"/>
+        <w:rPr>
+          <w:sz w:val="28"/>
+          <w:szCs w:val="28"/>
+        </w:rPr>
+      </w:pPr>
+      <w:r>
+        <w:rPr>
+          <w:sz w:val="28"/>
+          <w:szCs w:val="28"/>
+          <w:rtl w:val="0"/>
+        </w:rPr>
+        <w:t xml:space="preserve">Atividade 01</w:t>
+      </w:r>
+    </w:p>
+    <w:p>
+      <w:pPr>
+        <w:widowControl w:val="0"/>
+        <w:spacing w:line="240" w:lineRule="auto"/>
+        <w:jc w:val="center"/>
+        <w:rPr>
+          <w:sz w:val="28"/>
+          <w:szCs w:val="28"/>
+        </w:rPr>
+      </w:pPr>
+      <w:r>
+        <w:rPr>
+          <w:rtl w:val="0"/>
+        </w:rPr>
+      </w:r>
+    </w:p>
+    <w:p>
+      <w:pPr>
+        <w:widowControl w:val="0"/>
+        <w:spacing w:line="240" w:lineRule="auto"/>
+        <w:jc w:val="left"/>
+        <w:rPr>
+          <w:sz w:val="28"/>
+          <w:szCs w:val="28"/>
+        </w:rPr>
+      </w:pPr>
+      <w:r>
+        <w:rPr>
+          <w:rtl w:val="0"/>
+        </w:rPr>
+      </w:r>
+    </w:p>
+    <w:p>
+      <w:pPr>
+        <w:widowControl w:val="0"/>
+        <w:spacing w:line="240" w:lineRule="auto"/>
+        <w:jc w:val="left"/>
+        <w:rPr>
+          <w:sz w:val="28"/>
+          <w:szCs w:val="28"/>
+        </w:rPr>
+      </w:pPr>
+      <w:r>
+        <w:rPr>
+          <w:rtl w:val="0"/>
+        </w:rPr>
+      </w:r>
+    </w:p>
+    <w:p>
+      <w:pPr>
+        <w:widowControl w:val="0"/>
+        <w:spacing w:line="240" w:lineRule="auto"/>
+        <w:jc w:val="center"/>
+        <w:rPr>
+          <w:sz w:val="28"/>
+          <w:szCs w:val="28"/>
+        </w:rPr>
+      </w:pPr>
+      <w:r>
+        <w:rPr>
+          <w:rtl w:val="0"/>
+        </w:rPr>
+      </w:r>
+    </w:p>
+    <w:p>
+      <w:pPr>
+        <w:widowControl w:val="0"/>
+        <w:spacing w:line="240" w:lineRule="auto"/>
+        <w:jc w:val="center"/>
+        <w:rPr>
+          <w:sz w:val="28"/>
+          <w:szCs w:val="28"/>
+        </w:rPr>
+      </w:pPr>
+      <w:r>
+        <w:rPr>
+          <w:rtl w:val="0"/>
+        </w:rPr>
+      </w:r>
+    </w:p>
+    <w:p>
+      <w:pPr>
+        <w:widowControl w:val="0"/>
+        <w:spacing w:line="240" w:lineRule="auto"/>
+        <w:jc w:val="center"/>
+        <w:rPr>
+          <w:sz w:val="28"/>
+          <w:szCs w:val="28"/>
+        </w:rPr>
+      </w:pPr>
+      <w:r>
+        <w:rPr>
+          <w:rtl w:val="0"/>
+        </w:rPr>
+      </w:r>
+    </w:p>
+    <w:p>
+      <w:pPr>
+        <w:widowControl w:val="0"/>
+        <w:spacing w:line="240" w:lineRule="auto"/>
+        <w:jc w:val="left"/>
+        <w:rPr>
+          <w:sz w:val="28"/>
+          <w:szCs w:val="28"/>
+        </w:rPr>
+      </w:pPr>
+      <w:r>
+        <w:rPr>
+          <w:rtl w:val="0"/>
+        </w:rPr>
+      </w:r>
+    </w:p>
+    <w:p>
+      <w:pPr>
+        <w:widowControl w:val="0"/>
+        <w:spacing w:line="240" w:lineRule="auto"/>
+        <w:jc w:val="center"/>
+        <w:rPr>
+          <w:sz w:val="28"/>
+          <w:szCs w:val="28"/>
+        </w:rPr>
+      </w:pPr>
+      <w:r>
+        <w:rPr>
+          <w:sz w:val="28"/>
+          <w:szCs w:val="28"/>
           <w:rtl w:val="0"/>
         </w:rPr>
         <w:t xml:space="preserve">CAMPINA GRANDE</w:t>
       </w:r>
-      <w:r>
-        <w:rPr>
-          <w:sz w:val="26"/>
-          <w:szCs w:val="26"/>
-          <w:rtl w:val="0"/>
-        </w:rPr>
-        <w:t xml:space="preserve"> </w:t>
-      </w:r>
-    </w:p>
-    <w:p>
-      <w:pPr>
-        <w:widowControl w:val="0"/>
-        <w:spacing w:before="273.24005126953125" w:line="240" w:lineRule="auto"/>
-        <w:jc w:val="center"/>
-        <w:rPr>
-          <w:b w:val="1"/>
-          <w:sz w:val="20"/>
-          <w:szCs w:val="20"/>
-        </w:rPr>
-      </w:pPr>
-      <w:r>
-        <w:rPr>
-          <w:sz w:val="26"/>
-          <w:szCs w:val="26"/>
-          <w:highlight w:val="white"/>
+    </w:p>
+    <w:p>
+      <w:pPr>
+        <w:widowControl w:val="0"/>
+        <w:spacing w:line="240" w:lineRule="auto"/>
+        <w:jc w:val="center"/>
+        <w:rPr>
+          <w:sz w:val="28"/>
+          <w:szCs w:val="28"/>
+        </w:rPr>
+      </w:pPr>
+      <w:r>
+        <w:rPr>
+          <w:sz w:val="28"/>
+          <w:szCs w:val="28"/>
           <w:rtl w:val="0"/>
         </w:rPr>
         <w:t xml:space="preserve">2022</w:t>
-      </w:r>
-      <w:r>
-        <w:rPr>
-          <w:rtl w:val="0"/>
-        </w:rPr>
-      </w:r>
-    </w:p>
-    <w:p>
-      <w:pPr>
-        <w:jc w:val="both"/>
-        <w:rPr>
-          <w:b w:val="1"/>
-        </w:rPr>
-      </w:pPr>
-      <w:r>
-        <w:rPr>
-          <w:rtl w:val="0"/>
-        </w:rPr>
-      </w:r>
-    </w:p>
-    <w:p>
-      <w:pPr>
-        <w:rPr/>
-      </w:pPr>
-      <w:r>
-        <w:rPr>
-          <w:rtl w:val="0"/>
-        </w:rPr>
       </w:r>
     </w:p>
     <w:p>
@@ -315,7 +660,7 @@
       <w:pPr>
         <w:numPr>
           <w:ilvl w:val="0"/>
-          <w:numId w:val="5"/>
+          <w:numId w:val="2"/>
         </w:numPr>
         <w:ind w:left="720" w:hanging="360"/>
         <w:jc w:val="both"/>
@@ -328,6 +673,11 @@
           <w:rtl w:val="0"/>
         </w:rPr>
         <w:t xml:space="preserve">TCP, UDP, RTCP, ARP, TLSv1.2, HTTP, DNS, ICMPv6, QUIC e DNS.</w:t>
+      </w:r>
+      <w:r>
+        <w:rPr>
+          <w:rtl w:val="0"/>
+        </w:rPr>
       </w:r>
     </w:p>
     <w:p>
@@ -386,16 +736,16 @@
           <wp:inline distB="114300" distT="114300" distL="114300" distR="114300">
             <wp:extent cx="5731200" cy="368300"/>
             <wp:effectExtent b="0" l="0" r="0" t="0"/>
-            <wp:docPr id="7" name="image4.png"/>
+            <wp:docPr id="12" name="image3.png"/>
             <a:graphic>
               <a:graphicData uri="http://schemas.openxmlformats.org/drawingml/2006/picture">
                 <pic:pic>
                   <pic:nvPicPr>
-                    <pic:cNvPr id="0" name="image4.png"/>
+                    <pic:cNvPr id="0" name="image3.png"/>
                     <pic:cNvPicPr preferRelativeResize="0"/>
                   </pic:nvPicPr>
                   <pic:blipFill>
-                    <a:blip r:embed="rId7"/>
+                    <a:blip r:embed="rId8"/>
                     <a:srcRect b="0" l="0" r="0" t="0"/>
                     <a:stretch>
                       <a:fillRect/>
@@ -436,7 +786,7 @@
       <w:pPr>
         <w:numPr>
           <w:ilvl w:val="0"/>
-          <w:numId w:val="4"/>
+          <w:numId w:val="1"/>
         </w:numPr>
         <w:ind w:left="720" w:hanging="360"/>
         <w:jc w:val="both"/>
@@ -449,6 +799,11 @@
           <w:rtl w:val="0"/>
         </w:rPr>
         <w:t xml:space="preserve">Foram necessários 0.112563 segundos entre a requisição HTTP GET e a resposta HTTP OK.</w:t>
+      </w:r>
+      <w:r>
+        <w:rPr>
+          <w:rtl w:val="0"/>
+        </w:rPr>
       </w:r>
     </w:p>
     <w:p>
@@ -496,16 +851,16 @@
           <wp:inline distB="114300" distT="114300" distL="114300" distR="114300">
             <wp:extent cx="5731200" cy="355600"/>
             <wp:effectExtent b="0" l="0" r="0" t="0"/>
-            <wp:docPr id="6" name="image1.png"/>
+            <wp:docPr id="11" name="image2.png"/>
             <a:graphic>
               <a:graphicData uri="http://schemas.openxmlformats.org/drawingml/2006/picture">
                 <pic:pic>
                   <pic:nvPicPr>
-                    <pic:cNvPr id="0" name="image1.png"/>
+                    <pic:cNvPr id="0" name="image2.png"/>
                     <pic:cNvPicPr preferRelativeResize="0"/>
                   </pic:nvPicPr>
                   <pic:blipFill>
-                    <a:blip r:embed="rId8"/>
+                    <a:blip r:embed="rId9"/>
                     <a:srcRect b="0" l="0" r="0" t="0"/>
                     <a:stretch>
                       <a:fillRect/>
@@ -546,10 +901,11 @@
       <w:pPr>
         <w:numPr>
           <w:ilvl w:val="0"/>
-          <w:numId w:val="1"/>
+          <w:numId w:val="3"/>
         </w:numPr>
         <w:ind w:left="720" w:hanging="360"/>
         <w:jc w:val="both"/>
+        <w:rPr/>
       </w:pPr>
       <w:r>
         <w:rPr>
@@ -562,7 +918,7 @@
       <w:pPr>
         <w:numPr>
           <w:ilvl w:val="0"/>
-          <w:numId w:val="1"/>
+          <w:numId w:val="3"/>
         </w:numPr>
         <w:ind w:left="720" w:hanging="360"/>
         <w:jc w:val="both"/>
@@ -576,6 +932,11 @@
         </w:rPr>
         <w:t xml:space="preserve">Endereço do computador local: 192.168.15.10</w:t>
       </w:r>
+      <w:r>
+        <w:rPr>
+          <w:rtl w:val="0"/>
+        </w:rPr>
+      </w:r>
     </w:p>
     <w:p>
       <w:pPr>
@@ -626,7 +987,7 @@
       <w:pPr>
         <w:numPr>
           <w:ilvl w:val="0"/>
-          <w:numId w:val="2"/>
+          <w:numId w:val="4"/>
         </w:numPr>
         <w:ind w:left="720" w:hanging="360"/>
         <w:jc w:val="both"/>
@@ -640,12 +1001,17 @@
         </w:rPr>
         <w:t xml:space="preserve">Imformações exibidas à direita do User-Agent: Mozilla/5.0 (Windows NT 10.0; Win64; x64) AppleWebKit/537.36 (KHTML, like Gecko) Chrome/105.0.0.0 Safari/537.36 Edg/105.0.1343.33\r\n</w:t>
       </w:r>
+      <w:r>
+        <w:rPr>
+          <w:rtl w:val="0"/>
+        </w:rPr>
+      </w:r>
     </w:p>
     <w:p>
       <w:pPr>
         <w:numPr>
           <w:ilvl w:val="0"/>
-          <w:numId w:val="2"/>
+          <w:numId w:val="4"/>
         </w:numPr>
         <w:ind w:left="720" w:hanging="360"/>
         <w:jc w:val="both"/>
@@ -658,6 +1024,11 @@
           <w:rtl w:val="0"/>
         </w:rPr>
         <w:t xml:space="preserve">Navegador utilizado para realizar a requisição HTTP GET: Microsoft Edge.</w:t>
+      </w:r>
+      <w:r>
+        <w:rPr>
+          <w:rtl w:val="0"/>
+        </w:rPr>
       </w:r>
     </w:p>
     <w:p>
@@ -716,16 +1087,16 @@
           <wp:inline distB="114300" distT="114300" distL="114300" distR="114300">
             <wp:extent cx="5731200" cy="3098800"/>
             <wp:effectExtent b="0" l="0" r="0" t="0"/>
-            <wp:docPr id="5" name="image3.png"/>
+            <wp:docPr id="14" name="image4.png"/>
             <a:graphic>
               <a:graphicData uri="http://schemas.openxmlformats.org/drawingml/2006/picture">
                 <pic:pic>
                   <pic:nvPicPr>
-                    <pic:cNvPr id="0" name="image3.png"/>
+                    <pic:cNvPr id="0" name="image4.png"/>
                     <pic:cNvPicPr preferRelativeResize="0"/>
                   </pic:nvPicPr>
                   <pic:blipFill>
-                    <a:blip r:embed="rId9"/>
+                    <a:blip r:embed="rId10"/>
                     <a:srcRect b="0" l="0" r="0" t="0"/>
                     <a:stretch>
                       <a:fillRect/>
@@ -766,7 +1137,7 @@
       <w:pPr>
         <w:numPr>
           <w:ilvl w:val="0"/>
-          <w:numId w:val="3"/>
+          <w:numId w:val="5"/>
         </w:numPr>
         <w:ind w:left="720" w:hanging="360"/>
         <w:jc w:val="both"/>
@@ -779,6 +1150,11 @@
           <w:rtl w:val="0"/>
         </w:rPr>
         <w:t xml:space="preserve">Destination Port: 80</w:t>
+      </w:r>
+      <w:r>
+        <w:rPr>
+          <w:rtl w:val="0"/>
+        </w:rPr>
       </w:r>
     </w:p>
     <w:p>
@@ -827,59 +1203,12 @@
           <wp:inline distB="114300" distT="114300" distL="114300" distR="114300">
             <wp:extent cx="5731200" cy="8102600"/>
             <wp:effectExtent b="0" l="0" r="0" t="0"/>
-            <wp:docPr id="3" name="image7.jpg"/>
+            <wp:docPr id="13" name="image1.jpg"/>
             <a:graphic>
               <a:graphicData uri="http://schemas.openxmlformats.org/drawingml/2006/picture">
                 <pic:pic>
                   <pic:nvPicPr>
-                    <pic:cNvPr id="0" name="image7.jpg"/>
-                    <pic:cNvPicPr preferRelativeResize="0"/>
-                  </pic:nvPicPr>
-                  <pic:blipFill>
-                    <a:blip r:embed="rId10"/>
-                    <a:srcRect b="0" l="0" r="0" t="0"/>
-                    <a:stretch>
-                      <a:fillRect/>
-                    </a:stretch>
-                  </pic:blipFill>
-                  <pic:spPr>
-                    <a:xfrm>
-                      <a:off x="0" y="0"/>
-                      <a:ext cx="5731200" cy="8102600"/>
-                    </a:xfrm>
-                    <a:prstGeom prst="rect"/>
-                    <a:ln/>
-                  </pic:spPr>
-                </pic:pic>
-              </a:graphicData>
-            </a:graphic>
-          </wp:inline>
-        </w:drawing>
-      </w:r>
-      <w:r>
-        <w:rPr>
-          <w:rtl w:val="0"/>
-        </w:rPr>
-      </w:r>
-    </w:p>
-    <w:p>
-      <w:pPr>
-        <w:ind w:left="0" w:firstLine="0"/>
-        <w:jc w:val="both"/>
-        <w:rPr/>
-      </w:pPr>
-      <w:r>
-        <w:rPr/>
-        <w:drawing>
-          <wp:inline distB="114300" distT="114300" distL="114300" distR="114300">
-            <wp:extent cx="5731200" cy="8102600"/>
-            <wp:effectExtent b="0" l="0" r="0" t="0"/>
-            <wp:docPr id="1" name="image6.jpg"/>
-            <a:graphic>
-              <a:graphicData uri="http://schemas.openxmlformats.org/drawingml/2006/picture">
-                <pic:pic>
-                  <pic:nvPicPr>
-                    <pic:cNvPr id="0" name="image6.jpg"/>
+                    <pic:cNvPr id="0" name="image1.jpg"/>
                     <pic:cNvPicPr preferRelativeResize="0"/>
                   </pic:nvPicPr>
                   <pic:blipFill>
@@ -921,16 +1250,63 @@
           <wp:inline distB="114300" distT="114300" distL="114300" distR="114300">
             <wp:extent cx="5731200" cy="8102600"/>
             <wp:effectExtent b="0" l="0" r="0" t="0"/>
-            <wp:docPr id="4" name="image5.jpg"/>
+            <wp:docPr id="10" name="image7.jpg"/>
             <a:graphic>
               <a:graphicData uri="http://schemas.openxmlformats.org/drawingml/2006/picture">
                 <pic:pic>
                   <pic:nvPicPr>
-                    <pic:cNvPr id="0" name="image5.jpg"/>
+                    <pic:cNvPr id="0" name="image7.jpg"/>
                     <pic:cNvPicPr preferRelativeResize="0"/>
                   </pic:nvPicPr>
                   <pic:blipFill>
                     <a:blip r:embed="rId12"/>
+                    <a:srcRect b="0" l="0" r="0" t="0"/>
+                    <a:stretch>
+                      <a:fillRect/>
+                    </a:stretch>
+                  </pic:blipFill>
+                  <pic:spPr>
+                    <a:xfrm>
+                      <a:off x="0" y="0"/>
+                      <a:ext cx="5731200" cy="8102600"/>
+                    </a:xfrm>
+                    <a:prstGeom prst="rect"/>
+                    <a:ln/>
+                  </pic:spPr>
+                </pic:pic>
+              </a:graphicData>
+            </a:graphic>
+          </wp:inline>
+        </w:drawing>
+      </w:r>
+      <w:r>
+        <w:rPr>
+          <w:rtl w:val="0"/>
+        </w:rPr>
+      </w:r>
+    </w:p>
+    <w:p>
+      <w:pPr>
+        <w:ind w:left="0" w:firstLine="0"/>
+        <w:jc w:val="both"/>
+        <w:rPr/>
+      </w:pPr>
+      <w:r>
+        <w:rPr/>
+        <w:drawing>
+          <wp:inline distB="114300" distT="114300" distL="114300" distR="114300">
+            <wp:extent cx="5731200" cy="8102600"/>
+            <wp:effectExtent b="0" l="0" r="0" t="0"/>
+            <wp:docPr id="8" name="image6.jpg"/>
+            <a:graphic>
+              <a:graphicData uri="http://schemas.openxmlformats.org/drawingml/2006/picture">
+                <pic:pic>
+                  <pic:nvPicPr>
+                    <pic:cNvPr id="0" name="image6.jpg"/>
+                    <pic:cNvPicPr preferRelativeResize="0"/>
+                  </pic:nvPicPr>
+                  <pic:blipFill>
+                    <a:blip r:embed="rId13"/>
                     <a:srcRect b="0" l="0" r="0" t="0"/>
                     <a:stretch>
                       <a:fillRect/>
@@ -1668,6 +2044,142 @@
     <w:rPr>
       <w:sz w:val="52"/>
       <w:szCs w:val="52"/>
+    </w:rPr>
+  </w:style>
+  <w:style w:type="paragraph" w:styleId="Normal" w:default="1">
+    <w:name w:val="normal"/>
+  </w:style>
+  <w:style w:type="table" w:styleId="TableNormal" w:default="1">
+    <w:name w:val="Table Normal"/>
+  </w:style>
+  <w:style w:type="paragraph" w:styleId="Heading1">
+    <w:name w:val="heading 1"/>
+    <w:basedOn w:val="Normal"/>
+    <w:next w:val="Normal"/>
+    <w:pPr>
+      <w:keepNext w:val="1"/>
+      <w:keepLines w:val="1"/>
+      <w:pageBreakBefore w:val="0"/>
+      <w:spacing w:after="120" w:before="400" w:lineRule="auto"/>
+    </w:pPr>
+    <w:rPr>
+      <w:sz w:val="40"/>
+      <w:szCs w:val="40"/>
+    </w:rPr>
+  </w:style>
+  <w:style w:type="paragraph" w:styleId="Heading2">
+    <w:name w:val="heading 2"/>
+    <w:basedOn w:val="Normal"/>
+    <w:next w:val="Normal"/>
+    <w:pPr>
+      <w:keepNext w:val="1"/>
+      <w:keepLines w:val="1"/>
+      <w:pageBreakBefore w:val="0"/>
+      <w:spacing w:after="120" w:before="360" w:lineRule="auto"/>
+    </w:pPr>
+    <w:rPr>
+      <w:b w:val="0"/>
+      <w:sz w:val="32"/>
+      <w:szCs w:val="32"/>
+    </w:rPr>
+  </w:style>
+  <w:style w:type="paragraph" w:styleId="Heading3">
+    <w:name w:val="heading 3"/>
+    <w:basedOn w:val="Normal"/>
+    <w:next w:val="Normal"/>
+    <w:pPr>
+      <w:keepNext w:val="1"/>
+      <w:keepLines w:val="1"/>
+      <w:pageBreakBefore w:val="0"/>
+      <w:spacing w:after="80" w:before="320" w:lineRule="auto"/>
+    </w:pPr>
+    <w:rPr>
+      <w:b w:val="0"/>
+      <w:color w:val="434343"/>
+      <w:sz w:val="28"/>
+      <w:szCs w:val="28"/>
+    </w:rPr>
+  </w:style>
+  <w:style w:type="paragraph" w:styleId="Heading4">
+    <w:name w:val="heading 4"/>
+    <w:basedOn w:val="Normal"/>
+    <w:next w:val="Normal"/>
+    <w:pPr>
+      <w:keepNext w:val="1"/>
+      <w:keepLines w:val="1"/>
+      <w:pageBreakBefore w:val="0"/>
+      <w:spacing w:after="80" w:before="280" w:lineRule="auto"/>
+    </w:pPr>
+    <w:rPr>
+      <w:color w:val="666666"/>
+      <w:sz w:val="24"/>
+      <w:szCs w:val="24"/>
+    </w:rPr>
+  </w:style>
+  <w:style w:type="paragraph" w:styleId="Heading5">
+    <w:name w:val="heading 5"/>
+    <w:basedOn w:val="Normal"/>
+    <w:next w:val="Normal"/>
+    <w:pPr>
+      <w:keepNext w:val="1"/>
+      <w:keepLines w:val="1"/>
+      <w:pageBreakBefore w:val="0"/>
+      <w:spacing w:after="80" w:before="240" w:lineRule="auto"/>
+    </w:pPr>
+    <w:rPr>
+      <w:color w:val="666666"/>
+      <w:sz w:val="22"/>
+      <w:szCs w:val="22"/>
+    </w:rPr>
+  </w:style>
+  <w:style w:type="paragraph" w:styleId="Heading6">
+    <w:name w:val="heading 6"/>
+    <w:basedOn w:val="Normal"/>
+    <w:next w:val="Normal"/>
+    <w:pPr>
+      <w:keepNext w:val="1"/>
+      <w:keepLines w:val="1"/>
+      <w:pageBreakBefore w:val="0"/>
+      <w:spacing w:after="80" w:before="240" w:lineRule="auto"/>
+    </w:pPr>
+    <w:rPr>
+      <w:i w:val="1"/>
+      <w:color w:val="666666"/>
+      <w:sz w:val="22"/>
+      <w:szCs w:val="22"/>
+    </w:rPr>
+  </w:style>
+  <w:style w:type="paragraph" w:styleId="Title">
+    <w:name w:val="Title"/>
+    <w:basedOn w:val="Normal"/>
+    <w:next w:val="Normal"/>
+    <w:pPr>
+      <w:keepNext w:val="1"/>
+      <w:keepLines w:val="1"/>
+      <w:pageBreakBefore w:val="0"/>
+      <w:spacing w:after="60" w:before="0" w:lineRule="auto"/>
+    </w:pPr>
+    <w:rPr>
+      <w:sz w:val="52"/>
+      <w:szCs w:val="52"/>
+    </w:rPr>
+  </w:style>
+  <w:style w:type="paragraph" w:styleId="Subtitle">
+    <w:name w:val="Subtitle"/>
+    <w:basedOn w:val="Normal"/>
+    <w:next w:val="Normal"/>
+    <w:pPr>
+      <w:keepNext w:val="1"/>
+      <w:keepLines w:val="1"/>
+      <w:pageBreakBefore w:val="0"/>
+      <w:spacing w:after="320" w:before="0" w:lineRule="auto"/>
+    </w:pPr>
+    <w:rPr>
+      <w:rFonts w:ascii="Arial" w:cs="Arial" w:eastAsia="Arial" w:hAnsi="Arial"/>
+      <w:i w:val="0"/>
+      <w:color w:val="666666"/>
+      <w:sz w:val="30"/>
+      <w:szCs w:val="30"/>
     </w:rPr>
   </w:style>
   <w:style w:type="paragraph" w:styleId="Subtitle">
@@ -2009,4 +2521,19 @@
   </a:objectDefaults>
   <a:extraClrSchemeLst/>
 </a:theme>
+</file>
+
+<file path=customXML/item1.xml><?xml version="1.0" encoding="utf-8"?>
+<go:gDocsCustomXmlDataStorage xmlns:go="http://customooxmlschemas.google.com/" xmlns:r="http://schemas.openxmlformats.org/officeDocument/2006/relationships">
+  <go:docsCustomData xmlns:go="http://customooxmlschemas.google.com/" roundtripDataSignature="AMtx7miR+2fVDVfEBCqq5g7oDf5WpPZhfg==">AMUW2mUJM41QQ1Kk9KeJCTeCGtq3V4on6usrovZDAdLBnmM8tlZVYXJASe0HXYYzu5xm78e1i3MfxKMiBekb6QBFs/78MDoya/KWO3M0UOlMK7/MyA85TUM=</go:docsCustomData>
+</go:gDocsCustomXmlDataStorage>
+</file>
+
+<file path=customXML/itemProps1.xml><?xml version="1.0" encoding="utf-8"?>
+<ds:datastoreItem xmlns:ds="http://schemas.openxmlformats.org/officeDocument/2006/customXml" ds:itemID="{11111111-1234-1234-1234-123412341234}">
+  <ds:schemaRefs>
+    <ds:schemaRef ds:uri="http://schemas.openxmlformats.org/officeDocument/2006/relationships"/>
+    <ds:schemaRef ds:uri="http://customooxmlschemas.google.com/"/>
+  </ds:schemaRefs>
+</ds:datastoreItem>
 </file>
</xml_diff>